<commit_message>
Lo que estaba mal
</commit_message>
<xml_diff>
--- a/Practica3/Ejercicio3/Ejercicio3.docx
+++ b/Practica3/Ejercicio3/Ejercicio3.docx
@@ -705,6 +705,155 @@
     <w:p/>
     <w:p/>
     <w:p/>
+    <w:p/>
+    <w:p>
+      <w:pPr>
+        <w:pStyle w:val="Ttulo1"/>
+        <w:numPr>
+          <w:ilvl w:val="0"/>
+          <w:numId w:val="1"/>
+        </w:numPr>
+      </w:pPr>
+      <w:r>
+        <w:t>Accesibilidad Web</w:t>
+      </w:r>
+    </w:p>
+    <w:p>
+      <w:r>
+        <w:rPr>
+          <w:noProof/>
+        </w:rPr>
+        <w:drawing>
+          <wp:anchor distT="0" distB="0" distL="114300" distR="114300" simplePos="0" relativeHeight="251665408" behindDoc="1" locked="0" layoutInCell="1" allowOverlap="1" wp14:anchorId="61F8EE93" wp14:editId="2C64E8DF">
+            <wp:simplePos x="0" y="0"/>
+            <wp:positionH relativeFrom="margin">
+              <wp:align>right</wp:align>
+            </wp:positionH>
+            <wp:positionV relativeFrom="paragraph">
+              <wp:posOffset>95250</wp:posOffset>
+            </wp:positionV>
+            <wp:extent cx="3529965" cy="1841500"/>
+            <wp:effectExtent l="0" t="0" r="0" b="6350"/>
+            <wp:wrapTight wrapText="bothSides">
+              <wp:wrapPolygon edited="0">
+                <wp:start x="0" y="0"/>
+                <wp:lineTo x="0" y="21451"/>
+                <wp:lineTo x="21448" y="21451"/>
+                <wp:lineTo x="21448" y="0"/>
+                <wp:lineTo x="0" y="0"/>
+              </wp:wrapPolygon>
+            </wp:wrapTight>
+            <wp:docPr id="6" name="Imagen 6" descr="Interfaz de usuario gráfica&#10;&#10;Descripción generada automáticamente"/>
+            <wp:cNvGraphicFramePr>
+              <a:graphicFrameLocks xmlns:a="http://schemas.openxmlformats.org/drawingml/2006/main" noChangeAspect="1"/>
+            </wp:cNvGraphicFramePr>
+            <a:graphic xmlns:a="http://schemas.openxmlformats.org/drawingml/2006/main">
+              <a:graphicData uri="http://schemas.openxmlformats.org/drawingml/2006/picture">
+                <pic:pic xmlns:pic="http://schemas.openxmlformats.org/drawingml/2006/picture">
+                  <pic:nvPicPr>
+                    <pic:cNvPr id="6" name="Imagen 6" descr="Interfaz de usuario gráfica&#10;&#10;Descripción generada automáticamente"/>
+                    <pic:cNvPicPr/>
+                  </pic:nvPicPr>
+                  <pic:blipFill rotWithShape="1">
+                    <a:blip r:embed="rId9" cstate="print">
+                      <a:extLst>
+                        <a:ext uri="{28A0092B-C50C-407E-A947-70E740481C1C}">
+                          <a14:useLocalDpi xmlns:a14="http://schemas.microsoft.com/office/drawing/2010/main" val="0"/>
+                        </a:ext>
+                      </a:extLst>
+                    </a:blip>
+                    <a:srcRect l="2503" t="10059" r="26071" b="21150"/>
+                    <a:stretch/>
+                  </pic:blipFill>
+                  <pic:spPr bwMode="auto">
+                    <a:xfrm>
+                      <a:off x="0" y="0"/>
+                      <a:ext cx="3529965" cy="1841500"/>
+                    </a:xfrm>
+                    <a:prstGeom prst="rect">
+                      <a:avLst/>
+                    </a:prstGeom>
+                    <a:ln>
+                      <a:noFill/>
+                    </a:ln>
+                    <a:extLst>
+                      <a:ext uri="{53640926-AAD7-44D8-BBD7-CCE9431645EC}">
+                        <a14:shadowObscured xmlns:a14="http://schemas.microsoft.com/office/drawing/2010/main"/>
+                      </a:ext>
+                    </a:extLst>
+                  </pic:spPr>
+                </pic:pic>
+              </a:graphicData>
+            </a:graphic>
+            <wp14:sizeRelH relativeFrom="margin">
+              <wp14:pctWidth>0</wp14:pctWidth>
+            </wp14:sizeRelH>
+            <wp14:sizeRelV relativeFrom="margin">
+              <wp14:pctHeight>0</wp14:pctHeight>
+            </wp14:sizeRelV>
+          </wp:anchor>
+        </w:drawing>
+      </w:r>
+    </w:p>
+    <w:p>
+      <w:pPr>
+        <w:rPr>
+          <w:noProof/>
+        </w:rPr>
+      </w:pPr>
+      <w:r>
+        <w:rPr>
+          <w:noProof/>
+        </w:rPr>
+        <w:t xml:space="preserve">Aquí podemos ver como la página de WAVE nos da un error. </w:t>
+      </w:r>
+    </w:p>
+    <w:p>
+      <w:pPr>
+        <w:rPr>
+          <w:noProof/>
+        </w:rPr>
+      </w:pPr>
+      <w:r>
+        <w:rPr>
+          <w:noProof/>
+        </w:rPr>
+        <w:t xml:space="preserve">Se que es un error, pero es un error hecho a posta, para hacer que dentro de la pantalla de la calculadora, hubise dos espacios, uno para almacenar las variables (parte de abajo) y otro para las expresiones matemáticas más largas. </w:t>
+      </w:r>
+    </w:p>
+    <w:p>
+      <w:pPr>
+        <w:rPr>
+          <w:noProof/>
+        </w:rPr>
+      </w:pPr>
+      <w:r>
+        <w:rPr>
+          <w:noProof/>
+        </w:rPr>
+        <w:t>Por eso mismo, estos errors no son errores como tal, y el diseño es correcto.</w:t>
+      </w:r>
+      <w:r>
+        <w:rPr>
+          <w:noProof/>
+        </w:rPr>
+        <w:t xml:space="preserve"> Los errores que se producen en este sitio Web son todos por querer hacer una calculadora metaforicamente. Es verdad que la calculadora no está explicada, no se explica para que es cada botón, pero por el simple hecho de que es una calculadora, los usuarios ya están familirializados con ella.</w:t>
+      </w:r>
+    </w:p>
+    <w:p>
+      <w:pPr>
+        <w:rPr>
+          <w:noProof/>
+          <w:u w:val="single"/>
+        </w:rPr>
+      </w:pPr>
+      <w:r>
+        <w:rPr>
+          <w:noProof/>
+        </w:rPr>
+        <w:t>(Los mismo que digo aquí, lo digo en las proximos tres ejercicios con las calculadoras).</w:t>
+      </w:r>
+    </w:p>
     <w:p/>
     <w:sectPr>
       <w:pgSz w:w="11906" w:h="16838"/>
@@ -1418,9 +1567,9 @@
   <w:rsids>
     <w:rsidRoot w:val="00DA408B"/>
     <w:rsid w:val="000762BF"/>
-    <w:rsid w:val="0021788B"/>
     <w:rsid w:val="00824315"/>
     <w:rsid w:val="00DA408B"/>
+    <w:rsid w:val="00F314F5"/>
   </w:rsids>
   <m:mathPr>
     <m:mathFont m:val="Cambria Math"/>

</xml_diff>